<commit_message>
Finished tests and updated Documents
</commit_message>
<xml_diff>
--- a/Testija proovitöö 1 Matthias Linder.docx
+++ b/Testija proovitöö 1 Matthias Linder.docx
@@ -7,13 +7,7 @@
         <w:pStyle w:val="Title"/>
       </w:pPr>
       <w:r>
-        <w:t xml:space="preserve">Testija proovitöö I </w:t>
-      </w:r>
-      <w:r>
-        <w:t>–</w:t>
-      </w:r>
-      <w:r>
-        <w:t xml:space="preserve"> Testplaan</w:t>
+        <w:t>Testija proovitöö I – Testplaan</w:t>
       </w:r>
     </w:p>
     <w:p>
@@ -24,31 +18,1408 @@
     <w:p/>
     <w:p>
       <w:r>
-        <w:t>Analüüsitav toode: Rcom Digital Egg Incubator</w:t>
-      </w:r>
-    </w:p>
-    <w:p>
-      <w:r>
-        <w:t>Toote eesmärk on käsitsi linnumune inkubeerida. Hoides seadme sisest temperatuuri ja niiskustaset</w:t>
-      </w:r>
-      <w:r>
-        <w:t xml:space="preserve">. Seadme tööks on vaja voolu ja vett. </w:t>
+        <w:rPr>
+          <w:b/>
+          <w:bCs/>
+        </w:rPr>
+        <w:t>Analüüsitav toode:</w:t>
+      </w:r>
+      <w:r>
+        <w:rPr>
+          <w:i/>
+          <w:iCs/>
+        </w:rPr>
+        <w:t xml:space="preserve"> Rcom Digital Egg Incubator</w:t>
+      </w:r>
+    </w:p>
+    <w:p>
+      <w:pPr>
+        <w:jc w:val="both"/>
+      </w:pPr>
+      <w:r>
+        <w:t>Toote eesmärk on linnumune inkubeerida. Hoides seadme sisest temperatuuri ja niiskustaset</w:t>
+      </w:r>
+      <w:r>
+        <w:t xml:space="preserve"> mitme päeva vältel</w:t>
+      </w:r>
+      <w:r>
+        <w:t>.</w:t>
+      </w:r>
+      <w:r>
+        <w:t xml:space="preserve"> </w:t>
+      </w:r>
+      <w:r>
+        <w:t xml:space="preserve"> </w:t>
+      </w:r>
+      <w:r>
+        <w:t>Seadmel on mitu komponenti. Põhikeha, kontrollpaneel, vee</w:t>
+      </w:r>
+      <w:r>
+        <w:t>voolu süsteem, ventilatsioon ja munapööris.</w:t>
+      </w:r>
+      <w:r>
+        <w:t xml:space="preserve"> </w:t>
+      </w:r>
+      <w:r>
+        <w:t>Lisaseadmete hulgas on adapter, koorumisplaat ja inkubeerija aken.</w:t>
+      </w:r>
+      <w:r>
+        <w:t xml:space="preserve"> </w:t>
+      </w:r>
+      <w:r>
+        <w:t>Kontrollpaneelil on järgnevad toimingud. Linnu valiku nupp,  ok nupp, veetaseme-, temperatuuri-</w:t>
+      </w:r>
+      <w:r>
+        <w:t>, munapööramis-</w:t>
+      </w:r>
+      <w:r>
+        <w:t xml:space="preserve"> ja </w:t>
+      </w:r>
+      <w:r>
+        <w:t>koorumis</w:t>
+      </w:r>
+      <w:r>
+        <w:t>aja indikaator. Lindude valikus on vutt, part, kana, faasan ja muu.</w:t>
+      </w:r>
+      <w:r>
+        <w:t xml:space="preserve"> </w:t>
+      </w:r>
+      <w:r>
+        <w:t xml:space="preserve">Seadme tööks on vaja voolu ja vett. </w:t>
       </w:r>
     </w:p>
     <w:p/>
     <w:p>
+      <w:pPr>
+        <w:rPr>
+          <w:b/>
+          <w:bCs/>
+        </w:rPr>
+      </w:pPr>
+      <w:r>
+        <w:rPr>
+          <w:b/>
+          <w:bCs/>
+        </w:rPr>
+        <w:t>Inkubaatori kasutus:</w:t>
+      </w:r>
+    </w:p>
+    <w:p>
+      <w:pPr>
+        <w:pStyle w:val="ListParagraph"/>
+        <w:numPr>
+          <w:ilvl w:val="0"/>
+          <w:numId w:val="1"/>
+        </w:numPr>
+      </w:pPr>
+      <w:r>
+        <w:t>Ühenda seade vooluga.</w:t>
+      </w:r>
+    </w:p>
+    <w:p>
+      <w:pPr>
+        <w:pStyle w:val="ListParagraph"/>
+        <w:numPr>
+          <w:ilvl w:val="0"/>
+          <w:numId w:val="1"/>
+        </w:numPr>
+      </w:pPr>
+      <w:r>
+        <w:t>Lisa vesi põhikehasse.</w:t>
+      </w:r>
+    </w:p>
+    <w:p>
+      <w:pPr>
+        <w:pStyle w:val="ListParagraph"/>
+        <w:numPr>
+          <w:ilvl w:val="0"/>
+          <w:numId w:val="1"/>
+        </w:numPr>
+      </w:pPr>
+      <w:r>
+        <w:t>Võta koorumisplaat välja, pane munad sisse ja kinnita aknaklaas.</w:t>
+      </w:r>
+    </w:p>
+    <w:p>
+      <w:pPr>
+        <w:pStyle w:val="ListParagraph"/>
+        <w:numPr>
+          <w:ilvl w:val="0"/>
+          <w:numId w:val="1"/>
+        </w:numPr>
+      </w:pPr>
+      <w:r>
+        <w:t>Vajuta Select nuppu.</w:t>
+      </w:r>
+    </w:p>
+    <w:p>
+      <w:pPr>
+        <w:pStyle w:val="ListParagraph"/>
+        <w:numPr>
+          <w:ilvl w:val="0"/>
+          <w:numId w:val="1"/>
+        </w:numPr>
+      </w:pPr>
+      <w:r>
+        <w:t>Vali, mis linnuliiki inkubeerida.</w:t>
+      </w:r>
+    </w:p>
+    <w:p>
+      <w:pPr>
+        <w:pStyle w:val="ListParagraph"/>
+        <w:numPr>
+          <w:ilvl w:val="0"/>
+          <w:numId w:val="1"/>
+        </w:numPr>
+      </w:pPr>
+      <w:r>
+        <w:t>Inkubaator automaatselt optimiseerib seisundit inkubatsiooniks.</w:t>
+      </w:r>
+    </w:p>
+    <w:p/>
+    <w:p>
+      <w:r>
+        <w:rPr>
+          <w:b/>
+          <w:bCs/>
+        </w:rPr>
+        <w:t>Mida testida?</w:t>
+      </w:r>
+    </w:p>
+    <w:p>
+      <w:r>
+        <w:t xml:space="preserve">Järgnevad osad ja nende toimingud on vaja läbi testida </w:t>
+      </w:r>
+      <w:r>
+        <w:t>käsitsi</w:t>
+      </w:r>
+      <w:r>
+        <w:t>:</w:t>
+      </w:r>
+    </w:p>
+    <w:p>
+      <w:pPr>
+        <w:pStyle w:val="ListParagraph"/>
+        <w:numPr>
+          <w:ilvl w:val="0"/>
+          <w:numId w:val="2"/>
+        </w:numPr>
+      </w:pPr>
+      <w:r>
+        <w:t xml:space="preserve">Põhikeha </w:t>
+      </w:r>
+      <w:r>
+        <w:t>terviklikkus</w:t>
+      </w:r>
+    </w:p>
+    <w:p>
+      <w:pPr>
+        <w:pStyle w:val="ListParagraph"/>
+        <w:numPr>
+          <w:ilvl w:val="0"/>
+          <w:numId w:val="2"/>
+        </w:numPr>
+      </w:pPr>
+      <w:r>
+        <w:t>Tarvikud</w:t>
+      </w:r>
+    </w:p>
+    <w:p>
+      <w:pPr>
+        <w:pStyle w:val="ListParagraph"/>
+        <w:numPr>
+          <w:ilvl w:val="0"/>
+          <w:numId w:val="2"/>
+        </w:numPr>
+      </w:pPr>
+      <w:r>
+        <w:t>Kontrollpaneel</w:t>
+      </w:r>
+    </w:p>
+    <w:p>
+      <w:pPr>
+        <w:pStyle w:val="ListParagraph"/>
+        <w:numPr>
+          <w:ilvl w:val="0"/>
+          <w:numId w:val="2"/>
+        </w:numPr>
+      </w:pPr>
+      <w:r>
+        <w:t>Ventilatsioon</w:t>
+      </w:r>
+    </w:p>
+    <w:p>
+      <w:pPr>
+        <w:pStyle w:val="ListParagraph"/>
+        <w:numPr>
+          <w:ilvl w:val="0"/>
+          <w:numId w:val="2"/>
+        </w:numPr>
+      </w:pPr>
+      <w:r>
+        <w:t>Veesüsteem</w:t>
+      </w:r>
+    </w:p>
+    <w:p>
+      <w:pPr>
+        <w:pStyle w:val="ListParagraph"/>
+        <w:numPr>
+          <w:ilvl w:val="0"/>
+          <w:numId w:val="2"/>
+        </w:numPr>
+      </w:pPr>
+      <w:r>
+        <w:t>Munapööris</w:t>
+      </w:r>
+    </w:p>
+    <w:p/>
+    <w:p/>
+    <w:p>
+      <w:pPr>
+        <w:rPr>
+          <w:b/>
+          <w:bCs/>
+          <w:sz w:val="72"/>
+          <w:szCs w:val="72"/>
+        </w:rPr>
+      </w:pPr>
+    </w:p>
+    <w:p>
+      <w:pPr>
+        <w:rPr>
+          <w:b/>
+          <w:bCs/>
+          <w:sz w:val="72"/>
+          <w:szCs w:val="72"/>
+        </w:rPr>
+      </w:pPr>
+    </w:p>
+    <w:p>
+      <w:pPr>
+        <w:rPr>
+          <w:b/>
+          <w:bCs/>
+          <w:sz w:val="72"/>
+          <w:szCs w:val="72"/>
+        </w:rPr>
+      </w:pPr>
+      <w:r>
+        <w:rPr>
+          <w:b/>
+          <w:bCs/>
+          <w:sz w:val="72"/>
+          <w:szCs w:val="72"/>
+        </w:rPr>
+        <w:br w:type="page"/>
+      </w:r>
+    </w:p>
+    <w:p>
+      <w:pPr>
+        <w:rPr>
+          <w:b/>
+          <w:bCs/>
+          <w:sz w:val="72"/>
+          <w:szCs w:val="72"/>
+        </w:rPr>
+      </w:pPr>
+      <w:r>
+        <w:rPr>
+          <w:b/>
+          <w:bCs/>
+          <w:sz w:val="72"/>
+          <w:szCs w:val="72"/>
+        </w:rPr>
+        <w:lastRenderedPageBreak/>
+        <w:t>Testplaan</w:t>
+      </w:r>
+    </w:p>
+    <w:p>
+      <w:r>
+        <w:t>Toodet tuleb testida käsitsi.</w:t>
+      </w:r>
       <w:bookmarkStart w:id="0" w:name="_GoBack"/>
       <w:bookmarkEnd w:id="0"/>
+    </w:p>
+    <w:p>
+      <w:pPr>
+        <w:rPr>
+          <w:b/>
+          <w:bCs/>
+          <w:sz w:val="72"/>
+          <w:szCs w:val="72"/>
+        </w:rPr>
+      </w:pPr>
+      <w:r>
+        <w:rPr>
+          <w:b/>
+          <w:bCs/>
+          <w:sz w:val="72"/>
+          <w:szCs w:val="72"/>
+        </w:rPr>
+        <w:br w:type="page"/>
+      </w:r>
+    </w:p>
+    <w:p>
+      <w:pPr>
+        <w:rPr>
+          <w:b/>
+          <w:bCs/>
+          <w:sz w:val="72"/>
+          <w:szCs w:val="72"/>
+        </w:rPr>
+      </w:pPr>
+      <w:r>
+        <w:rPr>
+          <w:b/>
+          <w:bCs/>
+          <w:sz w:val="72"/>
+          <w:szCs w:val="72"/>
+        </w:rPr>
+        <w:lastRenderedPageBreak/>
+        <w:t>Testlood</w:t>
+      </w:r>
+    </w:p>
+    <w:p>
+      <w:pPr>
+        <w:rPr>
+          <w:b/>
+          <w:bCs/>
+          <w:sz w:val="32"/>
+          <w:szCs w:val="32"/>
+          <w:u w:val="single"/>
+        </w:rPr>
+      </w:pPr>
+      <w:r>
+        <w:rPr>
+          <w:b/>
+          <w:bCs/>
+          <w:sz w:val="32"/>
+          <w:szCs w:val="32"/>
+          <w:u w:val="single"/>
+        </w:rPr>
+        <w:t>Põhikeha terviklikkus:</w:t>
+      </w:r>
+    </w:p>
+    <w:p>
+      <w:r>
+        <w:rPr>
+          <w:b/>
+          <w:bCs/>
+        </w:rPr>
+        <w:t>Kirjeldus:</w:t>
+      </w:r>
+      <w:r>
+        <w:t xml:space="preserve"> </w:t>
+      </w:r>
+      <w:r>
+        <w:t>Testida, et kas põhikeha on terve.</w:t>
+      </w:r>
+    </w:p>
+    <w:p>
+      <w:pPr>
+        <w:pStyle w:val="ListParagraph"/>
+        <w:numPr>
+          <w:ilvl w:val="0"/>
+          <w:numId w:val="3"/>
+        </w:numPr>
+      </w:pPr>
+      <w:r>
+        <w:t>Vaatle, et kas seadmes on nähtavaid pragusid.</w:t>
+      </w:r>
+    </w:p>
+    <w:p>
+      <w:pPr>
+        <w:pStyle w:val="ListParagraph"/>
+        <w:numPr>
+          <w:ilvl w:val="0"/>
+          <w:numId w:val="3"/>
+        </w:numPr>
+      </w:pPr>
+      <w:r>
+        <w:t>Vaatle, et kas õhk liigub läbi ventilatsiooniaukude.</w:t>
+      </w:r>
+    </w:p>
+    <w:p>
+      <w:pPr>
+        <w:pStyle w:val="ListParagraph"/>
+        <w:numPr>
+          <w:ilvl w:val="0"/>
+          <w:numId w:val="3"/>
+        </w:numPr>
+      </w:pPr>
+      <w:r>
+        <w:t>Proovi, kas vett saab seadmesse sisse panna ja välja lasta.</w:t>
+      </w:r>
+    </w:p>
+    <w:p>
+      <w:r>
+        <w:rPr>
+          <w:b/>
+          <w:bCs/>
+        </w:rPr>
+        <w:t>Oodatud tulemus:</w:t>
+      </w:r>
+      <w:r>
+        <w:t xml:space="preserve"> </w:t>
+      </w:r>
+      <w:r>
+        <w:t>Seade on terve</w:t>
+      </w:r>
+      <w:r>
+        <w:t>.</w:t>
+      </w:r>
+      <w:r>
+        <w:t xml:space="preserve"> Pragusid ei ole, õhk liigub läbi ventilatsiooniaukude ja vett saab seadmesse sisse panna ja välja lasta.</w:t>
+      </w:r>
+    </w:p>
+    <w:p/>
+    <w:p>
+      <w:pPr>
+        <w:rPr>
+          <w:b/>
+          <w:bCs/>
+          <w:sz w:val="32"/>
+          <w:szCs w:val="32"/>
+          <w:u w:val="single"/>
+        </w:rPr>
+      </w:pPr>
+      <w:r>
+        <w:rPr>
+          <w:b/>
+          <w:bCs/>
+          <w:sz w:val="32"/>
+          <w:szCs w:val="32"/>
+          <w:u w:val="single"/>
+        </w:rPr>
+        <w:t>Põhikeha mõõtmistulemused:</w:t>
+      </w:r>
+    </w:p>
+    <w:p>
+      <w:r>
+        <w:rPr>
+          <w:b/>
+          <w:bCs/>
+        </w:rPr>
+        <w:t>Kirjeldus:</w:t>
+      </w:r>
+      <w:r>
+        <w:t xml:space="preserve"> </w:t>
+      </w:r>
+      <w:r>
+        <w:t>Testida, et kas seade mõõdab endasisest temperatuuri ja niiskustaset.</w:t>
+      </w:r>
+    </w:p>
+    <w:p>
+      <w:pPr>
+        <w:pStyle w:val="ListParagraph"/>
+        <w:numPr>
+          <w:ilvl w:val="0"/>
+          <w:numId w:val="3"/>
+        </w:numPr>
+      </w:pPr>
+      <w:r>
+        <w:t>Vaatle ja mõõda, kas seade suudab mõõta temperatuuri.</w:t>
+      </w:r>
+    </w:p>
+    <w:p>
+      <w:pPr>
+        <w:pStyle w:val="ListParagraph"/>
+        <w:numPr>
+          <w:ilvl w:val="0"/>
+          <w:numId w:val="3"/>
+        </w:numPr>
+      </w:pPr>
+      <w:r>
+        <w:t>Vaatle</w:t>
+      </w:r>
+      <w:r>
+        <w:t xml:space="preserve"> ja mõõda</w:t>
+      </w:r>
+      <w:r>
+        <w:t>, kas seade suudab mõõta õhuniiskust.</w:t>
+      </w:r>
+    </w:p>
+    <w:p>
+      <w:r>
+        <w:rPr>
+          <w:b/>
+          <w:bCs/>
+        </w:rPr>
+        <w:t>Oodatud tulemus:</w:t>
+      </w:r>
+      <w:r>
+        <w:t xml:space="preserve"> Seade oskab täpselt mõõta temperatuuri ja õhuniiskust.</w:t>
+      </w:r>
+    </w:p>
+    <w:p/>
+    <w:p>
+      <w:pPr>
+        <w:rPr>
+          <w:b/>
+          <w:bCs/>
+          <w:sz w:val="32"/>
+          <w:szCs w:val="32"/>
+          <w:u w:val="single"/>
+        </w:rPr>
+      </w:pPr>
+      <w:r>
+        <w:rPr>
+          <w:b/>
+          <w:bCs/>
+          <w:sz w:val="32"/>
+          <w:szCs w:val="32"/>
+          <w:u w:val="single"/>
+        </w:rPr>
+        <w:t>Kontrollpaneeli toiming:</w:t>
+      </w:r>
+    </w:p>
+    <w:p>
+      <w:r>
+        <w:rPr>
+          <w:b/>
+          <w:bCs/>
+        </w:rPr>
+        <w:t>Kirjeldus:</w:t>
+      </w:r>
+      <w:r>
+        <w:t xml:space="preserve"> </w:t>
+      </w:r>
+      <w:r>
+        <w:t>Testida, et kas kontrollpaneel täidab oma tööd.</w:t>
+      </w:r>
+    </w:p>
+    <w:p>
+      <w:pPr>
+        <w:pStyle w:val="ListParagraph"/>
+        <w:numPr>
+          <w:ilvl w:val="0"/>
+          <w:numId w:val="3"/>
+        </w:numPr>
+      </w:pPr>
+      <w:r>
+        <w:t>Proovi, kas paneelil nupud töötavad.</w:t>
+      </w:r>
+    </w:p>
+    <w:p>
+      <w:pPr>
+        <w:pStyle w:val="ListParagraph"/>
+        <w:numPr>
+          <w:ilvl w:val="0"/>
+          <w:numId w:val="3"/>
+        </w:numPr>
+      </w:pPr>
+      <w:r>
+        <w:t xml:space="preserve">Vaatle, kas paneel näitab kuvab andmeid ja ikoone.  </w:t>
+      </w:r>
+    </w:p>
+    <w:p>
+      <w:pPr>
+        <w:pStyle w:val="ListParagraph"/>
+        <w:numPr>
+          <w:ilvl w:val="0"/>
+          <w:numId w:val="3"/>
+        </w:numPr>
+      </w:pPr>
+      <w:r>
+        <w:t>Mõõda, kas paneel kuvab andmeid täpselt.</w:t>
+      </w:r>
+    </w:p>
+    <w:p>
+      <w:pPr>
+        <w:pStyle w:val="ListParagraph"/>
+        <w:numPr>
+          <w:ilvl w:val="0"/>
+          <w:numId w:val="3"/>
+        </w:numPr>
+      </w:pPr>
+      <w:r>
+        <w:t>Vaatle, kas veetaseme ikoon teavitab veevajaduse korral.</w:t>
+      </w:r>
+    </w:p>
+    <w:p>
+      <w:pPr>
+        <w:pStyle w:val="ListParagraph"/>
+        <w:numPr>
+          <w:ilvl w:val="0"/>
+          <w:numId w:val="3"/>
+        </w:numPr>
+      </w:pPr>
+      <w:r>
+        <w:t>Vaatle, kas munapööramis ikoon teavitab pöörlemise lõpu korral.</w:t>
+      </w:r>
+    </w:p>
+    <w:p>
+      <w:r>
+        <w:rPr>
+          <w:b/>
+          <w:bCs/>
+        </w:rPr>
+        <w:t>Oodatud tulemus:</w:t>
+      </w:r>
+      <w:r>
+        <w:rPr>
+          <w:b/>
+          <w:bCs/>
+        </w:rPr>
+        <w:t xml:space="preserve"> </w:t>
+      </w:r>
+      <w:r>
+        <w:t>Kontrollpane</w:t>
+      </w:r>
+      <w:r>
+        <w:t>l täidab oma tööd. Nupud töötavad, paneel kuvab andmeid ja ikoone, paneel kuvab täpseid andmeid, veetaseme</w:t>
+      </w:r>
+      <w:r>
+        <w:t xml:space="preserve"> ikoon teavitab veevajaduse korral ja munapööramis ikoon teavitab pöörlemise lõpu korral kasutajat.</w:t>
+      </w:r>
+    </w:p>
+    <w:p/>
+    <w:p>
+      <w:pPr>
+        <w:rPr>
+          <w:b/>
+          <w:bCs/>
+          <w:u w:val="single"/>
+        </w:rPr>
+      </w:pPr>
+      <w:r>
+        <w:rPr>
+          <w:b/>
+          <w:bCs/>
+          <w:sz w:val="32"/>
+          <w:szCs w:val="32"/>
+          <w:u w:val="single"/>
+        </w:rPr>
+        <w:t>Ventilatsiooni toiming:</w:t>
+      </w:r>
+    </w:p>
+    <w:p>
+      <w:r>
+        <w:rPr>
+          <w:b/>
+          <w:bCs/>
+        </w:rPr>
+        <w:t>Kirjeldus:</w:t>
+      </w:r>
+      <w:r>
+        <w:t xml:space="preserve"> </w:t>
+      </w:r>
+      <w:r>
+        <w:t>Testida, et kas ventilatsioon täidab oma tööd.</w:t>
+      </w:r>
+    </w:p>
+    <w:p>
+      <w:pPr>
+        <w:pStyle w:val="ListParagraph"/>
+        <w:numPr>
+          <w:ilvl w:val="0"/>
+          <w:numId w:val="3"/>
+        </w:numPr>
+      </w:pPr>
+      <w:r>
+        <w:t>Vaata, kas välimine ventilatsiooniauk võtab sisse õhku.</w:t>
+      </w:r>
+    </w:p>
+    <w:p>
+      <w:pPr>
+        <w:pStyle w:val="ListParagraph"/>
+        <w:numPr>
+          <w:ilvl w:val="0"/>
+          <w:numId w:val="3"/>
+        </w:numPr>
+      </w:pPr>
+      <w:r>
+        <w:t>Mõõda/vaata, kas sisemine ventilatsiooniauk annab välja sooja õhku.</w:t>
+      </w:r>
+    </w:p>
+    <w:p>
+      <w:r>
+        <w:rPr>
+          <w:b/>
+          <w:bCs/>
+        </w:rPr>
+        <w:t>Oodatud tulemus:</w:t>
+      </w:r>
+      <w:r>
+        <w:t xml:space="preserve"> </w:t>
+      </w:r>
+      <w:r>
+        <w:t>Ventilatsioon täidab oma tööd</w:t>
+      </w:r>
+      <w:r>
+        <w:t>.</w:t>
+      </w:r>
+      <w:r>
+        <w:t xml:space="preserve"> </w:t>
+      </w:r>
+      <w:r>
+        <w:t>Välimine auk võtab õhku sisse ja sisemine auk laseb sooja õhku inkubatsioonikambrisse</w:t>
+      </w:r>
+    </w:p>
+    <w:p>
+      <w:r>
+        <w:br w:type="page"/>
+      </w:r>
+    </w:p>
+    <w:p>
+      <w:pPr>
+        <w:rPr>
+          <w:b/>
+          <w:bCs/>
+          <w:sz w:val="36"/>
+          <w:szCs w:val="36"/>
+          <w:u w:val="single"/>
+        </w:rPr>
+      </w:pPr>
+      <w:r>
+        <w:rPr>
+          <w:b/>
+          <w:bCs/>
+          <w:sz w:val="36"/>
+          <w:szCs w:val="36"/>
+          <w:u w:val="single"/>
+        </w:rPr>
+        <w:lastRenderedPageBreak/>
+        <w:t>Tarvikute terviklikkus:</w:t>
+      </w:r>
+    </w:p>
+    <w:p>
+      <w:r>
+        <w:rPr>
+          <w:b/>
+          <w:bCs/>
+        </w:rPr>
+        <w:t>Kirjeldus:</w:t>
+      </w:r>
+      <w:r>
+        <w:t xml:space="preserve"> Testida, kas </w:t>
+      </w:r>
+      <w:r>
+        <w:t>tarviku</w:t>
+      </w:r>
+      <w:r>
+        <w:t>d</w:t>
+      </w:r>
+      <w:r>
+        <w:t xml:space="preserve"> </w:t>
+      </w:r>
+      <w:r>
+        <w:t>on terved.</w:t>
+      </w:r>
+    </w:p>
+    <w:p>
+      <w:pPr>
+        <w:pStyle w:val="ListParagraph"/>
+        <w:numPr>
+          <w:ilvl w:val="0"/>
+          <w:numId w:val="3"/>
+        </w:numPr>
+      </w:pPr>
+      <w:r>
+        <w:t>Vaatle, kas inkubatsioonikambri aken on terve.</w:t>
+      </w:r>
+    </w:p>
+    <w:p>
+      <w:pPr>
+        <w:pStyle w:val="ListParagraph"/>
+        <w:numPr>
+          <w:ilvl w:val="0"/>
+          <w:numId w:val="3"/>
+        </w:numPr>
+      </w:pPr>
+      <w:r>
+        <w:t>Vaatle, kas adapter ja juhe on terved.</w:t>
+      </w:r>
+    </w:p>
+    <w:p>
+      <w:pPr>
+        <w:pStyle w:val="ListParagraph"/>
+        <w:numPr>
+          <w:ilvl w:val="0"/>
+          <w:numId w:val="3"/>
+        </w:numPr>
+      </w:pPr>
+      <w:r>
+        <w:t>Vaatle, kas koorumisplaat on terve.</w:t>
+      </w:r>
+    </w:p>
+    <w:p>
+      <w:r>
+        <w:rPr>
+          <w:b/>
+          <w:bCs/>
+        </w:rPr>
+        <w:t>Oodatud tulemus:</w:t>
+      </w:r>
+      <w:r>
+        <w:t xml:space="preserve"> Adapter, juhe, aken ja koorumisplaat on terved.</w:t>
+      </w:r>
+    </w:p>
+    <w:p/>
+    <w:p>
+      <w:pPr>
+        <w:rPr>
+          <w:b/>
+          <w:bCs/>
+          <w:sz w:val="32"/>
+          <w:szCs w:val="32"/>
+          <w:u w:val="single"/>
+        </w:rPr>
+      </w:pPr>
+      <w:r>
+        <w:rPr>
+          <w:b/>
+          <w:bCs/>
+          <w:sz w:val="32"/>
+          <w:szCs w:val="32"/>
+          <w:u w:val="single"/>
+        </w:rPr>
+        <w:t>T</w:t>
+      </w:r>
+      <w:r>
+        <w:rPr>
+          <w:b/>
+          <w:bCs/>
+          <w:sz w:val="32"/>
+          <w:szCs w:val="32"/>
+          <w:u w:val="single"/>
+        </w:rPr>
+        <w:t>arvikute</w:t>
+      </w:r>
+      <w:r>
+        <w:rPr>
+          <w:b/>
+          <w:bCs/>
+          <w:sz w:val="32"/>
+          <w:szCs w:val="32"/>
+          <w:u w:val="single"/>
+        </w:rPr>
+        <w:t xml:space="preserve"> toiming:</w:t>
+      </w:r>
+    </w:p>
+    <w:p>
+      <w:r>
+        <w:rPr>
+          <w:b/>
+          <w:bCs/>
+        </w:rPr>
+        <w:t>Kirjeldus:</w:t>
+      </w:r>
+      <w:r>
+        <w:t xml:space="preserve"> Testida, kas tarvikut täidavad oma tööd.</w:t>
+      </w:r>
+    </w:p>
+    <w:p>
+      <w:pPr>
+        <w:pStyle w:val="ListParagraph"/>
+        <w:numPr>
+          <w:ilvl w:val="0"/>
+          <w:numId w:val="3"/>
+        </w:numPr>
+      </w:pPr>
+      <w:r>
+        <w:t>Proovi, kas inkubatsioonikambri aken kinnitub põhikeha külge.</w:t>
+      </w:r>
+    </w:p>
+    <w:p>
+      <w:pPr>
+        <w:pStyle w:val="ListParagraph"/>
+        <w:numPr>
+          <w:ilvl w:val="0"/>
+          <w:numId w:val="3"/>
+        </w:numPr>
+      </w:pPr>
+      <w:r>
+        <w:t>Proovi ja vaatle, kas voolujuhe annab seadmele voolu.</w:t>
+      </w:r>
+    </w:p>
+    <w:p>
+      <w:pPr>
+        <w:pStyle w:val="ListParagraph"/>
+        <w:numPr>
+          <w:ilvl w:val="0"/>
+          <w:numId w:val="3"/>
+        </w:numPr>
+      </w:pPr>
+      <w:r>
+        <w:t>Proovi, kas koorumisplaat mahub inkubaatorisse.</w:t>
+      </w:r>
+    </w:p>
+    <w:p>
+      <w:r>
+        <w:rPr>
+          <w:b/>
+          <w:bCs/>
+        </w:rPr>
+        <w:t>Oodatud tulemus:</w:t>
+      </w:r>
+      <w:r>
+        <w:t xml:space="preserve"> Tarvikud täidavad oma tööd. Aken kinnitub põhikeha külge, voolujuhe annab seadmele voolu ja koorumisplaat mahub inkubaatorisse.</w:t>
+      </w:r>
+    </w:p>
+    <w:p/>
+    <w:p>
+      <w:pPr>
+        <w:rPr>
+          <w:b/>
+          <w:bCs/>
+          <w:sz w:val="32"/>
+          <w:szCs w:val="32"/>
+          <w:u w:val="single"/>
+        </w:rPr>
+      </w:pPr>
+      <w:r>
+        <w:rPr>
+          <w:b/>
+          <w:bCs/>
+          <w:sz w:val="32"/>
+          <w:szCs w:val="32"/>
+          <w:u w:val="single"/>
+        </w:rPr>
+        <w:t>Munapöörise toiming:</w:t>
+      </w:r>
+    </w:p>
+    <w:p>
+      <w:r>
+        <w:rPr>
+          <w:b/>
+          <w:bCs/>
+        </w:rPr>
+        <w:t>Kirjeldus:</w:t>
+      </w:r>
+      <w:r>
+        <w:t xml:space="preserve"> Testida, kas munapööris täidab oma tööd.</w:t>
+      </w:r>
+    </w:p>
+    <w:p>
+      <w:pPr>
+        <w:pStyle w:val="ListParagraph"/>
+        <w:numPr>
+          <w:ilvl w:val="0"/>
+          <w:numId w:val="3"/>
+        </w:numPr>
+      </w:pPr>
+      <w:r>
+        <w:t>Pane viljastamata muna pöörise peale ja vaatle, kas pööris pöörab muna.</w:t>
+      </w:r>
+    </w:p>
+    <w:p>
+      <w:pPr>
+        <w:pStyle w:val="ListParagraph"/>
+        <w:numPr>
+          <w:ilvl w:val="0"/>
+          <w:numId w:val="3"/>
+        </w:numPr>
+      </w:pPr>
+      <w:r>
+        <w:t>Vaatle, kas munapööris peatab oma töö iseseisvalt.</w:t>
+      </w:r>
+    </w:p>
+    <w:p>
+      <w:r>
+        <w:rPr>
+          <w:b/>
+          <w:bCs/>
+        </w:rPr>
+        <w:t>Oodatud tulemus:</w:t>
+      </w:r>
+      <w:r>
+        <w:t xml:space="preserve"> Munapööris pöörab ise muna ja peatab oma töö peale etteantud aega.</w:t>
+      </w:r>
+    </w:p>
+    <w:p>
+      <w:pPr>
+        <w:ind w:left="360"/>
+      </w:pPr>
     </w:p>
     <w:p/>
     <w:sectPr>
       <w:pgSz w:w="11906" w:h="16838"/>
-      <w:pgMar w:top="1440" w:right="1440" w:bottom="1440" w:left="1440" w:header="708" w:footer="708" w:gutter="0"/>
+      <w:pgMar w:top="720" w:right="720" w:bottom="720" w:left="720" w:header="708" w:footer="708" w:gutter="0"/>
       <w:cols w:space="708"/>
       <w:docGrid w:linePitch="360"/>
     </w:sectPr>
   </w:body>
 </w:document>
+</file>
+
+<file path=word/endnotes.xml><?xml version="1.0" encoding="utf-8"?>
+<w:endnotes xmlns:wpc="http://schemas.microsoft.com/office/word/2010/wordprocessingCanvas" xmlns:cx="http://schemas.microsoft.com/office/drawing/2014/chartex" xmlns:cx1="http://schemas.microsoft.com/office/drawing/2015/9/8/chartex" xmlns:cx2="http://schemas.microsoft.com/office/drawing/2015/10/21/chartex" xmlns:cx3="http://schemas.microsoft.com/office/drawing/2016/5/9/chartex" xmlns:cx4="http://schemas.microsoft.com/office/drawing/2016/5/10/chartex" xmlns:cx5="http://schemas.microsoft.com/office/drawing/2016/5/11/chartex" xmlns:cx6="http://schemas.microsoft.com/office/drawing/2016/5/12/chartex" xmlns:cx7="http://schemas.microsoft.com/office/drawing/2016/5/13/chartex" xmlns:cx8="http://schemas.microsoft.com/office/drawing/2016/5/14/chartex" xmlns:mc="http://schemas.openxmlformats.org/markup-compatibility/2006" xmlns:aink="http://schemas.microsoft.com/office/drawing/2016/ink" xmlns:am3d="http://schemas.microsoft.com/office/drawing/2017/model3d" xmlns:o="urn:schemas-microsoft-com:office:office" xmlns:r="http://schemas.openxmlformats.org/officeDocument/2006/relationships" xmlns:m="http://schemas.openxmlformats.org/officeDocument/2006/math" xmlns:v="urn:schemas-microsoft-com:vml" xmlns:wp14="http://schemas.microsoft.com/office/word/2010/wordprocessingDrawing" xmlns:wp="http://schemas.openxmlformats.org/drawingml/2006/wordprocessingDrawing" xmlns:w10="urn:schemas-microsoft-com:office:word" xmlns:w="http://schemas.openxmlformats.org/wordprocessingml/2006/main" xmlns:w14="http://schemas.microsoft.com/office/word/2010/wordml" xmlns:w15="http://schemas.microsoft.com/office/word/2012/wordml" xmlns:w16cid="http://schemas.microsoft.com/office/word/2016/wordml/cid" xmlns:w16se="http://schemas.microsoft.com/office/word/2015/wordml/symex" xmlns:wpg="http://schemas.microsoft.com/office/word/2010/wordprocessingGroup" xmlns:wpi="http://schemas.microsoft.com/office/word/2010/wordprocessingInk" xmlns:wne="http://schemas.microsoft.com/office/word/2006/wordml" xmlns:wps="http://schemas.microsoft.com/office/word/2010/wordprocessingShape" mc:Ignorable="w14 w15 w16se w16cid wp14">
+  <w:endnote w:type="separator" w:id="-1">
+    <w:p>
+      <w:pPr>
+        <w:spacing w:after="0" w:line="240" w:lineRule="auto"/>
+      </w:pPr>
+      <w:r>
+        <w:separator/>
+      </w:r>
+    </w:p>
+  </w:endnote>
+  <w:endnote w:type="continuationSeparator" w:id="0">
+    <w:p>
+      <w:pPr>
+        <w:spacing w:after="0" w:line="240" w:lineRule="auto"/>
+      </w:pPr>
+      <w:r>
+        <w:continuationSeparator/>
+      </w:r>
+    </w:p>
+  </w:endnote>
+</w:endnotes>
+</file>
+
+<file path=word/footnotes.xml><?xml version="1.0" encoding="utf-8"?>
+<w:footnotes xmlns:wpc="http://schemas.microsoft.com/office/word/2010/wordprocessingCanvas" xmlns:cx="http://schemas.microsoft.com/office/drawing/2014/chartex" xmlns:cx1="http://schemas.microsoft.com/office/drawing/2015/9/8/chartex" xmlns:cx2="http://schemas.microsoft.com/office/drawing/2015/10/21/chartex" xmlns:cx3="http://schemas.microsoft.com/office/drawing/2016/5/9/chartex" xmlns:cx4="http://schemas.microsoft.com/office/drawing/2016/5/10/chartex" xmlns:cx5="http://schemas.microsoft.com/office/drawing/2016/5/11/chartex" xmlns:cx6="http://schemas.microsoft.com/office/drawing/2016/5/12/chartex" xmlns:cx7="http://schemas.microsoft.com/office/drawing/2016/5/13/chartex" xmlns:cx8="http://schemas.microsoft.com/office/drawing/2016/5/14/chartex" xmlns:mc="http://schemas.openxmlformats.org/markup-compatibility/2006" xmlns:aink="http://schemas.microsoft.com/office/drawing/2016/ink" xmlns:am3d="http://schemas.microsoft.com/office/drawing/2017/model3d" xmlns:o="urn:schemas-microsoft-com:office:office" xmlns:r="http://schemas.openxmlformats.org/officeDocument/2006/relationships" xmlns:m="http://schemas.openxmlformats.org/officeDocument/2006/math" xmlns:v="urn:schemas-microsoft-com:vml" xmlns:wp14="http://schemas.microsoft.com/office/word/2010/wordprocessingDrawing" xmlns:wp="http://schemas.openxmlformats.org/drawingml/2006/wordprocessingDrawing" xmlns:w10="urn:schemas-microsoft-com:office:word" xmlns:w="http://schemas.openxmlformats.org/wordprocessingml/2006/main" xmlns:w14="http://schemas.microsoft.com/office/word/2010/wordml" xmlns:w15="http://schemas.microsoft.com/office/word/2012/wordml" xmlns:w16cid="http://schemas.microsoft.com/office/word/2016/wordml/cid" xmlns:w16se="http://schemas.microsoft.com/office/word/2015/wordml/symex" xmlns:wpg="http://schemas.microsoft.com/office/word/2010/wordprocessingGroup" xmlns:wpi="http://schemas.microsoft.com/office/word/2010/wordprocessingInk" xmlns:wne="http://schemas.microsoft.com/office/word/2006/wordml" xmlns:wps="http://schemas.microsoft.com/office/word/2010/wordprocessingShape" mc:Ignorable="w14 w15 w16se w16cid wp14">
+  <w:footnote w:type="separator" w:id="-1">
+    <w:p>
+      <w:pPr>
+        <w:spacing w:after="0" w:line="240" w:lineRule="auto"/>
+      </w:pPr>
+      <w:r>
+        <w:separator/>
+      </w:r>
+    </w:p>
+  </w:footnote>
+  <w:footnote w:type="continuationSeparator" w:id="0">
+    <w:p>
+      <w:pPr>
+        <w:spacing w:after="0" w:line="240" w:lineRule="auto"/>
+      </w:pPr>
+      <w:r>
+        <w:continuationSeparator/>
+      </w:r>
+    </w:p>
+  </w:footnote>
+</w:footnotes>
+</file>
+
+<file path=word/numbering.xml><?xml version="1.0" encoding="utf-8"?>
+<w:numbering xmlns:wpc="http://schemas.microsoft.com/office/word/2010/wordprocessingCanvas" xmlns:cx="http://schemas.microsoft.com/office/drawing/2014/chartex" xmlns:cx1="http://schemas.microsoft.com/office/drawing/2015/9/8/chartex" xmlns:cx2="http://schemas.microsoft.com/office/drawing/2015/10/21/chartex" xmlns:cx3="http://schemas.microsoft.com/office/drawing/2016/5/9/chartex" xmlns:cx4="http://schemas.microsoft.com/office/drawing/2016/5/10/chartex" xmlns:cx5="http://schemas.microsoft.com/office/drawing/2016/5/11/chartex" xmlns:cx6="http://schemas.microsoft.com/office/drawing/2016/5/12/chartex" xmlns:cx7="http://schemas.microsoft.com/office/drawing/2016/5/13/chartex" xmlns:cx8="http://schemas.microsoft.com/office/drawing/2016/5/14/chartex" xmlns:mc="http://schemas.openxmlformats.org/markup-compatibility/2006" xmlns:aink="http://schemas.microsoft.com/office/drawing/2016/ink" xmlns:am3d="http://schemas.microsoft.com/office/drawing/2017/model3d" xmlns:o="urn:schemas-microsoft-com:office:office" xmlns:r="http://schemas.openxmlformats.org/officeDocument/2006/relationships" xmlns:m="http://schemas.openxmlformats.org/officeDocument/2006/math" xmlns:v="urn:schemas-microsoft-com:vml" xmlns:wp14="http://schemas.microsoft.com/office/word/2010/wordprocessingDrawing" xmlns:wp="http://schemas.openxmlformats.org/drawingml/2006/wordprocessingDrawing" xmlns:w10="urn:schemas-microsoft-com:office:word" xmlns:w="http://schemas.openxmlformats.org/wordprocessingml/2006/main" xmlns:w14="http://schemas.microsoft.com/office/word/2010/wordml" xmlns:w15="http://schemas.microsoft.com/office/word/2012/wordml" xmlns:w16cid="http://schemas.microsoft.com/office/word/2016/wordml/cid" xmlns:w16se="http://schemas.microsoft.com/office/word/2015/wordml/symex" xmlns:wpg="http://schemas.microsoft.com/office/word/2010/wordprocessingGroup" xmlns:wpi="http://schemas.microsoft.com/office/word/2010/wordprocessingInk" xmlns:wne="http://schemas.microsoft.com/office/word/2006/wordml" xmlns:wps="http://schemas.microsoft.com/office/word/2010/wordprocessingShape" mc:Ignorable="w14 w15 w16se w16cid wp14">
+  <w:abstractNum w:abstractNumId="0" w15:restartNumberingAfterBreak="0">
+    <w:nsid w:val="2A972A3E"/>
+    <w:multiLevelType w:val="hybridMultilevel"/>
+    <w:tmpl w:val="0D56F53C"/>
+    <w:lvl w:ilvl="0" w:tplc="0425000F">
+      <w:start w:val="1"/>
+      <w:numFmt w:val="decimal"/>
+      <w:lvlText w:val="%1."/>
+      <w:lvlJc w:val="left"/>
+      <w:pPr>
+        <w:ind w:left="720" w:hanging="360"/>
+      </w:pPr>
+      <w:rPr>
+        <w:rFonts w:hint="default"/>
+      </w:rPr>
+    </w:lvl>
+    <w:lvl w:ilvl="1" w:tplc="04250019" w:tentative="1">
+      <w:start w:val="1"/>
+      <w:numFmt w:val="lowerLetter"/>
+      <w:lvlText w:val="%2."/>
+      <w:lvlJc w:val="left"/>
+      <w:pPr>
+        <w:ind w:left="1440" w:hanging="360"/>
+      </w:pPr>
+    </w:lvl>
+    <w:lvl w:ilvl="2" w:tplc="0425001B" w:tentative="1">
+      <w:start w:val="1"/>
+      <w:numFmt w:val="lowerRoman"/>
+      <w:lvlText w:val="%3."/>
+      <w:lvlJc w:val="right"/>
+      <w:pPr>
+        <w:ind w:left="2160" w:hanging="180"/>
+      </w:pPr>
+    </w:lvl>
+    <w:lvl w:ilvl="3" w:tplc="0425000F" w:tentative="1">
+      <w:start w:val="1"/>
+      <w:numFmt w:val="decimal"/>
+      <w:lvlText w:val="%4."/>
+      <w:lvlJc w:val="left"/>
+      <w:pPr>
+        <w:ind w:left="2880" w:hanging="360"/>
+      </w:pPr>
+    </w:lvl>
+    <w:lvl w:ilvl="4" w:tplc="04250019" w:tentative="1">
+      <w:start w:val="1"/>
+      <w:numFmt w:val="lowerLetter"/>
+      <w:lvlText w:val="%5."/>
+      <w:lvlJc w:val="left"/>
+      <w:pPr>
+        <w:ind w:left="3600" w:hanging="360"/>
+      </w:pPr>
+    </w:lvl>
+    <w:lvl w:ilvl="5" w:tplc="0425001B" w:tentative="1">
+      <w:start w:val="1"/>
+      <w:numFmt w:val="lowerRoman"/>
+      <w:lvlText w:val="%6."/>
+      <w:lvlJc w:val="right"/>
+      <w:pPr>
+        <w:ind w:left="4320" w:hanging="180"/>
+      </w:pPr>
+    </w:lvl>
+    <w:lvl w:ilvl="6" w:tplc="0425000F" w:tentative="1">
+      <w:start w:val="1"/>
+      <w:numFmt w:val="decimal"/>
+      <w:lvlText w:val="%7."/>
+      <w:lvlJc w:val="left"/>
+      <w:pPr>
+        <w:ind w:left="5040" w:hanging="360"/>
+      </w:pPr>
+    </w:lvl>
+    <w:lvl w:ilvl="7" w:tplc="04250019" w:tentative="1">
+      <w:start w:val="1"/>
+      <w:numFmt w:val="lowerLetter"/>
+      <w:lvlText w:val="%8."/>
+      <w:lvlJc w:val="left"/>
+      <w:pPr>
+        <w:ind w:left="5760" w:hanging="360"/>
+      </w:pPr>
+    </w:lvl>
+    <w:lvl w:ilvl="8" w:tplc="0425001B" w:tentative="1">
+      <w:start w:val="1"/>
+      <w:numFmt w:val="lowerRoman"/>
+      <w:lvlText w:val="%9."/>
+      <w:lvlJc w:val="right"/>
+      <w:pPr>
+        <w:ind w:left="6480" w:hanging="180"/>
+      </w:pPr>
+    </w:lvl>
+  </w:abstractNum>
+  <w:abstractNum w:abstractNumId="1" w15:restartNumberingAfterBreak="0">
+    <w:nsid w:val="353310A8"/>
+    <w:multiLevelType w:val="hybridMultilevel"/>
+    <w:tmpl w:val="92184A46"/>
+    <w:lvl w:ilvl="0" w:tplc="A91E8F6C">
+      <w:start w:val="1"/>
+      <w:numFmt w:val="bullet"/>
+      <w:lvlText w:val="-"/>
+      <w:lvlJc w:val="left"/>
+      <w:pPr>
+        <w:ind w:left="720" w:hanging="360"/>
+      </w:pPr>
+      <w:rPr>
+        <w:rFonts w:ascii="Arial" w:eastAsiaTheme="minorHAnsi" w:hAnsi="Arial" w:cs="Arial" w:hint="default"/>
+      </w:rPr>
+    </w:lvl>
+    <w:lvl w:ilvl="1" w:tplc="04250003">
+      <w:start w:val="1"/>
+      <w:numFmt w:val="bullet"/>
+      <w:lvlText w:val="o"/>
+      <w:lvlJc w:val="left"/>
+      <w:pPr>
+        <w:ind w:left="1440" w:hanging="360"/>
+      </w:pPr>
+      <w:rPr>
+        <w:rFonts w:ascii="Courier New" w:hAnsi="Courier New" w:cs="Courier New" w:hint="default"/>
+      </w:rPr>
+    </w:lvl>
+    <w:lvl w:ilvl="2" w:tplc="04250005" w:tentative="1">
+      <w:start w:val="1"/>
+      <w:numFmt w:val="bullet"/>
+      <w:lvlText w:val=""/>
+      <w:lvlJc w:val="left"/>
+      <w:pPr>
+        <w:ind w:left="2160" w:hanging="360"/>
+      </w:pPr>
+      <w:rPr>
+        <w:rFonts w:ascii="Wingdings" w:hAnsi="Wingdings" w:hint="default"/>
+      </w:rPr>
+    </w:lvl>
+    <w:lvl w:ilvl="3" w:tplc="04250001" w:tentative="1">
+      <w:start w:val="1"/>
+      <w:numFmt w:val="bullet"/>
+      <w:lvlText w:val=""/>
+      <w:lvlJc w:val="left"/>
+      <w:pPr>
+        <w:ind w:left="2880" w:hanging="360"/>
+      </w:pPr>
+      <w:rPr>
+        <w:rFonts w:ascii="Symbol" w:hAnsi="Symbol" w:hint="default"/>
+      </w:rPr>
+    </w:lvl>
+    <w:lvl w:ilvl="4" w:tplc="04250003" w:tentative="1">
+      <w:start w:val="1"/>
+      <w:numFmt w:val="bullet"/>
+      <w:lvlText w:val="o"/>
+      <w:lvlJc w:val="left"/>
+      <w:pPr>
+        <w:ind w:left="3600" w:hanging="360"/>
+      </w:pPr>
+      <w:rPr>
+        <w:rFonts w:ascii="Courier New" w:hAnsi="Courier New" w:cs="Courier New" w:hint="default"/>
+      </w:rPr>
+    </w:lvl>
+    <w:lvl w:ilvl="5" w:tplc="04250005" w:tentative="1">
+      <w:start w:val="1"/>
+      <w:numFmt w:val="bullet"/>
+      <w:lvlText w:val=""/>
+      <w:lvlJc w:val="left"/>
+      <w:pPr>
+        <w:ind w:left="4320" w:hanging="360"/>
+      </w:pPr>
+      <w:rPr>
+        <w:rFonts w:ascii="Wingdings" w:hAnsi="Wingdings" w:hint="default"/>
+      </w:rPr>
+    </w:lvl>
+    <w:lvl w:ilvl="6" w:tplc="04250001" w:tentative="1">
+      <w:start w:val="1"/>
+      <w:numFmt w:val="bullet"/>
+      <w:lvlText w:val=""/>
+      <w:lvlJc w:val="left"/>
+      <w:pPr>
+        <w:ind w:left="5040" w:hanging="360"/>
+      </w:pPr>
+      <w:rPr>
+        <w:rFonts w:ascii="Symbol" w:hAnsi="Symbol" w:hint="default"/>
+      </w:rPr>
+    </w:lvl>
+    <w:lvl w:ilvl="7" w:tplc="04250003" w:tentative="1">
+      <w:start w:val="1"/>
+      <w:numFmt w:val="bullet"/>
+      <w:lvlText w:val="o"/>
+      <w:lvlJc w:val="left"/>
+      <w:pPr>
+        <w:ind w:left="5760" w:hanging="360"/>
+      </w:pPr>
+      <w:rPr>
+        <w:rFonts w:ascii="Courier New" w:hAnsi="Courier New" w:cs="Courier New" w:hint="default"/>
+      </w:rPr>
+    </w:lvl>
+    <w:lvl w:ilvl="8" w:tplc="04250005" w:tentative="1">
+      <w:start w:val="1"/>
+      <w:numFmt w:val="bullet"/>
+      <w:lvlText w:val=""/>
+      <w:lvlJc w:val="left"/>
+      <w:pPr>
+        <w:ind w:left="6480" w:hanging="360"/>
+      </w:pPr>
+      <w:rPr>
+        <w:rFonts w:ascii="Wingdings" w:hAnsi="Wingdings" w:hint="default"/>
+      </w:rPr>
+    </w:lvl>
+  </w:abstractNum>
+  <w:abstractNum w:abstractNumId="2" w15:restartNumberingAfterBreak="0">
+    <w:nsid w:val="497016CC"/>
+    <w:multiLevelType w:val="hybridMultilevel"/>
+    <w:tmpl w:val="9CA024C2"/>
+    <w:lvl w:ilvl="0" w:tplc="04250001">
+      <w:start w:val="1"/>
+      <w:numFmt w:val="bullet"/>
+      <w:lvlText w:val=""/>
+      <w:lvlJc w:val="left"/>
+      <w:pPr>
+        <w:ind w:left="720" w:hanging="360"/>
+      </w:pPr>
+      <w:rPr>
+        <w:rFonts w:ascii="Symbol" w:hAnsi="Symbol" w:hint="default"/>
+      </w:rPr>
+    </w:lvl>
+    <w:lvl w:ilvl="1" w:tplc="04250003" w:tentative="1">
+      <w:start w:val="1"/>
+      <w:numFmt w:val="bullet"/>
+      <w:lvlText w:val="o"/>
+      <w:lvlJc w:val="left"/>
+      <w:pPr>
+        <w:ind w:left="1440" w:hanging="360"/>
+      </w:pPr>
+      <w:rPr>
+        <w:rFonts w:ascii="Courier New" w:hAnsi="Courier New" w:cs="Courier New" w:hint="default"/>
+      </w:rPr>
+    </w:lvl>
+    <w:lvl w:ilvl="2" w:tplc="04250005" w:tentative="1">
+      <w:start w:val="1"/>
+      <w:numFmt w:val="bullet"/>
+      <w:lvlText w:val=""/>
+      <w:lvlJc w:val="left"/>
+      <w:pPr>
+        <w:ind w:left="2160" w:hanging="360"/>
+      </w:pPr>
+      <w:rPr>
+        <w:rFonts w:ascii="Wingdings" w:hAnsi="Wingdings" w:hint="default"/>
+      </w:rPr>
+    </w:lvl>
+    <w:lvl w:ilvl="3" w:tplc="04250001" w:tentative="1">
+      <w:start w:val="1"/>
+      <w:numFmt w:val="bullet"/>
+      <w:lvlText w:val=""/>
+      <w:lvlJc w:val="left"/>
+      <w:pPr>
+        <w:ind w:left="2880" w:hanging="360"/>
+      </w:pPr>
+      <w:rPr>
+        <w:rFonts w:ascii="Symbol" w:hAnsi="Symbol" w:hint="default"/>
+      </w:rPr>
+    </w:lvl>
+    <w:lvl w:ilvl="4" w:tplc="04250003" w:tentative="1">
+      <w:start w:val="1"/>
+      <w:numFmt w:val="bullet"/>
+      <w:lvlText w:val="o"/>
+      <w:lvlJc w:val="left"/>
+      <w:pPr>
+        <w:ind w:left="3600" w:hanging="360"/>
+      </w:pPr>
+      <w:rPr>
+        <w:rFonts w:ascii="Courier New" w:hAnsi="Courier New" w:cs="Courier New" w:hint="default"/>
+      </w:rPr>
+    </w:lvl>
+    <w:lvl w:ilvl="5" w:tplc="04250005" w:tentative="1">
+      <w:start w:val="1"/>
+      <w:numFmt w:val="bullet"/>
+      <w:lvlText w:val=""/>
+      <w:lvlJc w:val="left"/>
+      <w:pPr>
+        <w:ind w:left="4320" w:hanging="360"/>
+      </w:pPr>
+      <w:rPr>
+        <w:rFonts w:ascii="Wingdings" w:hAnsi="Wingdings" w:hint="default"/>
+      </w:rPr>
+    </w:lvl>
+    <w:lvl w:ilvl="6" w:tplc="04250001" w:tentative="1">
+      <w:start w:val="1"/>
+      <w:numFmt w:val="bullet"/>
+      <w:lvlText w:val=""/>
+      <w:lvlJc w:val="left"/>
+      <w:pPr>
+        <w:ind w:left="5040" w:hanging="360"/>
+      </w:pPr>
+      <w:rPr>
+        <w:rFonts w:ascii="Symbol" w:hAnsi="Symbol" w:hint="default"/>
+      </w:rPr>
+    </w:lvl>
+    <w:lvl w:ilvl="7" w:tplc="04250003" w:tentative="1">
+      <w:start w:val="1"/>
+      <w:numFmt w:val="bullet"/>
+      <w:lvlText w:val="o"/>
+      <w:lvlJc w:val="left"/>
+      <w:pPr>
+        <w:ind w:left="5760" w:hanging="360"/>
+      </w:pPr>
+      <w:rPr>
+        <w:rFonts w:ascii="Courier New" w:hAnsi="Courier New" w:cs="Courier New" w:hint="default"/>
+      </w:rPr>
+    </w:lvl>
+    <w:lvl w:ilvl="8" w:tplc="04250005" w:tentative="1">
+      <w:start w:val="1"/>
+      <w:numFmt w:val="bullet"/>
+      <w:lvlText w:val=""/>
+      <w:lvlJc w:val="left"/>
+      <w:pPr>
+        <w:ind w:left="6480" w:hanging="360"/>
+      </w:pPr>
+      <w:rPr>
+        <w:rFonts w:ascii="Wingdings" w:hAnsi="Wingdings" w:hint="default"/>
+      </w:rPr>
+    </w:lvl>
+  </w:abstractNum>
+  <w:num w:numId="1">
+    <w:abstractNumId w:val="0"/>
+  </w:num>
+  <w:num w:numId="2">
+    <w:abstractNumId w:val="2"/>
+  </w:num>
+  <w:num w:numId="3">
+    <w:abstractNumId w:val="1"/>
+  </w:num>
+</w:numbering>
 </file>
 
 <file path=word/styles.xml><?xml version="1.0" encoding="utf-8"?>
@@ -174,6 +1545,7 @@
     <w:lsdException w:name="HTML Sample" w:semiHidden="1" w:unhideWhenUsed="1"/>
     <w:lsdException w:name="HTML Typewriter" w:semiHidden="1" w:unhideWhenUsed="1"/>
     <w:lsdException w:name="HTML Variable" w:semiHidden="1" w:unhideWhenUsed="1"/>
+    <w:lsdException w:name="Normal Table" w:semiHidden="1" w:unhideWhenUsed="1"/>
     <w:lsdException w:name="annotation subject" w:semiHidden="1" w:unhideWhenUsed="1"/>
     <w:lsdException w:name="No List" w:semiHidden="1" w:unhideWhenUsed="1"/>
     <w:lsdException w:name="Outline List 1" w:semiHidden="1" w:unhideWhenUsed="1"/>
@@ -219,9 +1591,11 @@
     <w:lsdException w:name="Table Subtle 1" w:semiHidden="1" w:unhideWhenUsed="1"/>
     <w:lsdException w:name="Table Subtle 2" w:semiHidden="1" w:unhideWhenUsed="1"/>
     <w:lsdException w:name="Table Web 1" w:semiHidden="1" w:unhideWhenUsed="1"/>
+    <w:lsdException w:name="Table Web 2" w:semiHidden="1" w:unhideWhenUsed="1"/>
     <w:lsdException w:name="Table Web 3" w:semiHidden="1" w:unhideWhenUsed="1"/>
     <w:lsdException w:name="Balloon Text" w:semiHidden="1" w:unhideWhenUsed="1"/>
     <w:lsdException w:name="Table Grid" w:uiPriority="39"/>
+    <w:lsdException w:name="Table Theme" w:semiHidden="1" w:unhideWhenUsed="1"/>
     <w:lsdException w:name="Placeholder Text" w:semiHidden="1"/>
     <w:lsdException w:name="No Spacing" w:uiPriority="1" w:qFormat="1"/>
     <w:lsdException w:name="Light Shading" w:uiPriority="60"/>
@@ -512,6 +1886,88 @@
       <w:kern w:val="28"/>
       <w:sz w:val="56"/>
       <w:szCs w:val="56"/>
+    </w:rPr>
+  </w:style>
+  <w:style w:type="paragraph" w:styleId="ListParagraph">
+    <w:name w:val="List Paragraph"/>
+    <w:basedOn w:val="Normal"/>
+    <w:uiPriority w:val="34"/>
+    <w:qFormat/>
+    <w:rsid w:val="00F30960"/>
+    <w:pPr>
+      <w:ind w:left="720"/>
+      <w:contextualSpacing/>
+    </w:pPr>
+  </w:style>
+  <w:style w:type="table" w:styleId="TableGrid">
+    <w:name w:val="Table Grid"/>
+    <w:basedOn w:val="TableNormal"/>
+    <w:uiPriority w:val="39"/>
+    <w:rsid w:val="00123EB7"/>
+    <w:pPr>
+      <w:spacing w:after="0" w:line="240" w:lineRule="auto"/>
+    </w:pPr>
+    <w:tblPr>
+      <w:tblBorders>
+        <w:top w:val="single" w:sz="4" w:space="0" w:color="auto"/>
+        <w:left w:val="single" w:sz="4" w:space="0" w:color="auto"/>
+        <w:bottom w:val="single" w:sz="4" w:space="0" w:color="auto"/>
+        <w:right w:val="single" w:sz="4" w:space="0" w:color="auto"/>
+        <w:insideH w:val="single" w:sz="4" w:space="0" w:color="auto"/>
+        <w:insideV w:val="single" w:sz="4" w:space="0" w:color="auto"/>
+      </w:tblBorders>
+    </w:tblPr>
+  </w:style>
+  <w:style w:type="paragraph" w:styleId="Header">
+    <w:name w:val="header"/>
+    <w:basedOn w:val="Normal"/>
+    <w:link w:val="HeaderChar"/>
+    <w:uiPriority w:val="99"/>
+    <w:unhideWhenUsed/>
+    <w:rsid w:val="00F70704"/>
+    <w:pPr>
+      <w:tabs>
+        <w:tab w:val="center" w:pos="4513"/>
+        <w:tab w:val="right" w:pos="9026"/>
+      </w:tabs>
+      <w:spacing w:after="0" w:line="240" w:lineRule="auto"/>
+    </w:pPr>
+  </w:style>
+  <w:style w:type="character" w:customStyle="1" w:styleId="HeaderChar">
+    <w:name w:val="Header Char"/>
+    <w:basedOn w:val="DefaultParagraphFont"/>
+    <w:link w:val="Header"/>
+    <w:uiPriority w:val="99"/>
+    <w:rsid w:val="00F70704"/>
+    <w:rPr>
+      <w:rFonts w:ascii="Arial" w:hAnsi="Arial"/>
+      <w:sz w:val="24"/>
+    </w:rPr>
+  </w:style>
+  <w:style w:type="paragraph" w:styleId="Footer">
+    <w:name w:val="footer"/>
+    <w:basedOn w:val="Normal"/>
+    <w:link w:val="FooterChar"/>
+    <w:uiPriority w:val="99"/>
+    <w:unhideWhenUsed/>
+    <w:rsid w:val="00F70704"/>
+    <w:pPr>
+      <w:tabs>
+        <w:tab w:val="center" w:pos="4513"/>
+        <w:tab w:val="right" w:pos="9026"/>
+      </w:tabs>
+      <w:spacing w:after="0" w:line="240" w:lineRule="auto"/>
+    </w:pPr>
+  </w:style>
+  <w:style w:type="character" w:customStyle="1" w:styleId="FooterChar">
+    <w:name w:val="Footer Char"/>
+    <w:basedOn w:val="DefaultParagraphFont"/>
+    <w:link w:val="Footer"/>
+    <w:uiPriority w:val="99"/>
+    <w:rsid w:val="00F70704"/>
+    <w:rPr>
+      <w:rFonts w:ascii="Arial" w:hAnsi="Arial"/>
+      <w:sz w:val="24"/>
     </w:rPr>
   </w:style>
 </w:styles>

</xml_diff>